<commit_message>
update doi pass sua info NV
</commit_message>
<xml_diff>
--- a/DoAnPTPM&UDTM_QL_Laptop.docx
+++ b/DoAnPTPM&UDTM_QL_Laptop.docx
@@ -159,20 +159,20 @@
         <w:rPr>
           <w:b/>
           <w:bCs/>
+          <w:sz w:val="32"/>
+          <w:szCs w:val="32"/>
           <w:lang w:val="vi-VN"/>
         </w:rPr>
       </w:pPr>
-    </w:p>
-    <w:p>
-      <w:pPr>
-        <w:jc w:val="center"/>
+      <w:r>
         <w:rPr>
           <w:b/>
           <w:bCs/>
           <w:sz w:val="32"/>
           <w:szCs w:val="32"/>
         </w:rPr>
-      </w:pPr>
+        <w:t>ĐỒ ÁN MÔN HỌC</w:t>
+      </w:r>
       <w:r>
         <w:rPr>
           <w:b/>
@@ -180,7 +180,7 @@
           <w:sz w:val="32"/>
           <w:szCs w:val="32"/>
         </w:rPr>
-        <w:t>Đ</w:t>
+        <w:t xml:space="preserve">: </w:t>
       </w:r>
       <w:r>
         <w:rPr>
@@ -190,64 +190,12 @@
           <w:szCs w:val="32"/>
           <w:lang w:val="vi-VN"/>
         </w:rPr>
-        <w:t>ồ án môn học</w:t>
-      </w:r>
-      <w:r>
-        <w:rPr>
-          <w:b/>
-          <w:bCs/>
-          <w:sz w:val="32"/>
-          <w:szCs w:val="32"/>
-        </w:rPr>
-        <w:t xml:space="preserve"> </w:t>
+        <w:t>PHÁT TRIỂN PHẦN MỀM VÀ ỨNG DỤNG THÔNG MINH</w:t>
       </w:r>
     </w:p>
     <w:p>
       <w:pPr>
         <w:jc w:val="center"/>
-        <w:rPr>
-          <w:b/>
-          <w:bCs/>
-          <w:sz w:val="32"/>
-          <w:szCs w:val="32"/>
-          <w:lang w:val="vi-VN"/>
-        </w:rPr>
-      </w:pPr>
-      <w:r>
-        <w:rPr>
-          <w:b/>
-          <w:bCs/>
-          <w:sz w:val="32"/>
-          <w:szCs w:val="32"/>
-          <w:lang w:val="vi-VN"/>
-        </w:rPr>
-        <w:t xml:space="preserve">PHÁT TRIỂN PHẦN MỀM VÀ </w:t>
-      </w:r>
-    </w:p>
-    <w:p>
-      <w:pPr>
-        <w:jc w:val="center"/>
-        <w:rPr>
-          <w:b/>
-          <w:bCs/>
-          <w:sz w:val="32"/>
-          <w:szCs w:val="32"/>
-          <w:lang w:val="vi-VN"/>
-        </w:rPr>
-      </w:pPr>
-      <w:r>
-        <w:rPr>
-          <w:b/>
-          <w:bCs/>
-          <w:sz w:val="32"/>
-          <w:szCs w:val="32"/>
-          <w:lang w:val="vi-VN"/>
-        </w:rPr>
-        <w:t>ỨNG DỤNG THÔNG MINH</w:t>
-      </w:r>
-    </w:p>
-    <w:p>
-      <w:pPr>
         <w:rPr>
           <w:b/>
           <w:bCs/>
@@ -258,7 +206,6 @@
     </w:p>
     <w:p>
       <w:pPr>
-        <w:jc w:val="center"/>
         <w:rPr>
           <w:b/>
           <w:bCs/>
@@ -729,7 +676,10 @@
           <w:lang w:val="vi-VN"/>
         </w:rPr>
       </w:pPr>
-      <w:r>
+    </w:p>
+    <w:p>
+      <w:pPr>
+        <w:jc w:val="center"/>
         <w:rPr>
           <w:b/>
           <w:bCs/>
@@ -737,8 +687,7 @@
           <w:szCs w:val="30"/>
           <w:lang w:val="vi-VN"/>
         </w:rPr>
-        <w:t>Thành phố Hồ Chí Minh, tháng 04 năm 2022</w:t>
-      </w:r>
+      </w:pPr>
     </w:p>
     <w:p>
       <w:pPr>
@@ -746,7 +695,8 @@
         <w:rPr>
           <w:b/>
           <w:bCs/>
-          <w:szCs w:val="28"/>
+          <w:sz w:val="30"/>
+          <w:szCs w:val="30"/>
           <w:lang w:val="vi-VN"/>
         </w:rPr>
       </w:pPr>
@@ -754,6 +704,27 @@
         <w:rPr>
           <w:b/>
           <w:bCs/>
+          <w:sz w:val="30"/>
+          <w:szCs w:val="30"/>
+          <w:lang w:val="vi-VN"/>
+        </w:rPr>
+        <w:t>Thành phố Hồ Chí Minh, tháng 04 năm 2022</w:t>
+      </w:r>
+    </w:p>
+    <w:p>
+      <w:pPr>
+        <w:jc w:val="center"/>
+        <w:rPr>
+          <w:b/>
+          <w:bCs/>
+          <w:szCs w:val="28"/>
+          <w:lang w:val="vi-VN"/>
+        </w:rPr>
+      </w:pPr>
+      <w:r>
+        <w:rPr>
+          <w:b/>
+          <w:bCs/>
           <w:szCs w:val="28"/>
           <w:lang w:val="vi-VN"/>
         </w:rPr>
@@ -763,7 +734,7 @@
     </w:p>
     <w:p>
       <w:pPr>
-        <w:jc w:val="center"/>
+        <w:jc w:val="left"/>
         <w:rPr>
           <w:b/>
           <w:bCs/>
@@ -5377,7 +5348,6 @@
                 <w:bCs/>
                 <w:color w:val="538135"/>
               </w:rPr>
-              <w:lastRenderedPageBreak/>
               <w:t>Các dòng thay thế :</w:t>
             </w:r>
           </w:p>
@@ -5816,7 +5786,6 @@
                 <w:bCs/>
                 <w:color w:val="538135"/>
               </w:rPr>
-              <w:lastRenderedPageBreak/>
               <w:t>Các dòng thay thế :</w:t>
             </w:r>
           </w:p>
@@ -20493,10 +20462,6 @@
 </file>
 
 <file path=customXml/item1.xml><?xml version="1.0" encoding="utf-8"?>
-<b:Sources xmlns:b="http://schemas.openxmlformats.org/officeDocument/2006/bibliography" xmlns="http://schemas.openxmlformats.org/officeDocument/2006/bibliography" SelectedStyle="\APASixthEditionOfficeOnline.xsl" StyleName="APA" Version="6"/>
-</file>
-
-<file path=customXml/item2.xml><?xml version="1.0" encoding="utf-8"?>
 <s:customData xmlns="http://www.wps.cn/officeDocument/2013/wpsCustomData" xmlns:s="http://www.wps.cn/officeDocument/2013/wpsCustomData">
   <customSectProps>
     <customSectPr/>
@@ -20510,18 +20475,22 @@
 </s:customData>
 </file>
 
+<file path=customXml/item2.xml><?xml version="1.0" encoding="utf-8"?>
+<b:Sources xmlns:b="http://schemas.openxmlformats.org/officeDocument/2006/bibliography" xmlns="http://schemas.openxmlformats.org/officeDocument/2006/bibliography" SelectedStyle="\APASixthEditionOfficeOnline.xsl" StyleName="APA" Version="6"/>
+</file>
+
 <file path=customXml/itemProps1.xml><?xml version="1.0" encoding="utf-8"?>
+<ds:datastoreItem xmlns:ds="http://schemas.openxmlformats.org/officeDocument/2006/customXml" ds:itemID="{B1977F7D-205B-4081-913C-38D41E755F92}">
+  <ds:schemaRefs>
+    <ds:schemaRef ds:uri="http://www.wps.cn/officeDocument/2013/wpsCustomData"/>
+  </ds:schemaRefs>
+</ds:datastoreItem>
+</file>
+
+<file path=customXml/itemProps2.xml><?xml version="1.0" encoding="utf-8"?>
 <ds:datastoreItem xmlns:ds="http://schemas.openxmlformats.org/officeDocument/2006/customXml" ds:itemID="{D15C0F5E-06AB-46C0-B0C2-37CD0BFA8F7C}">
   <ds:schemaRefs>
     <ds:schemaRef ds:uri="http://schemas.openxmlformats.org/officeDocument/2006/bibliography"/>
   </ds:schemaRefs>
 </ds:datastoreItem>
-</file>
-
-<file path=customXml/itemProps2.xml><?xml version="1.0" encoding="utf-8"?>
-<ds:datastoreItem xmlns:ds="http://schemas.openxmlformats.org/officeDocument/2006/customXml" ds:itemID="{B1977F7D-205B-4081-913C-38D41E755F92}">
-  <ds:schemaRefs>
-    <ds:schemaRef ds:uri="http://www.wps.cn/officeDocument/2013/wpsCustomData"/>
-  </ds:schemaRefs>
-</ds:datastoreItem>
 </file>
</xml_diff>